<commit_message>
docs: cambiado requisitos del Student2 y enlace Refs #53
</commit_message>
<xml_diff>
--- a/reports/Student#2/02 - Requirements - Student #2.docx
+++ b/reports/Student#2/02 - Requirements - Student #2.docx
@@ -390,14 +390,12 @@
                   </w:rPr>
                   <w:t xml:space="preserve"> </w:t>
                 </w:r>
-                <w:proofErr w:type="spellStart"/>
                 <w:r>
                   <w:rPr>
                     <w:rFonts w:asciiTheme="majorHAnsi" w:hAnsiTheme="majorHAnsi" w:cstheme="majorHAnsi"/>
                   </w:rPr>
                   <w:t>jesponmor</w:t>
                 </w:r>
-                <w:proofErr w:type="spellEnd"/>
                 <w:r>
                   <w:rPr>
                     <w:rFonts w:asciiTheme="majorHAnsi" w:hAnsiTheme="majorHAnsi" w:cstheme="majorHAnsi"/>
@@ -637,21 +635,7 @@
                   <w:rPr>
                     <w:rFonts w:asciiTheme="majorHAnsi" w:hAnsiTheme="majorHAnsi" w:cstheme="majorHAnsi"/>
                   </w:rPr>
-                  <w:t xml:space="preserve">Seville, February 19, </w:t>
-                </w:r>
-                <w:proofErr w:type="gramStart"/>
-                <w:r>
-                  <w:rPr>
-                    <w:rFonts w:asciiTheme="majorHAnsi" w:hAnsiTheme="majorHAnsi" w:cstheme="majorHAnsi"/>
-                  </w:rPr>
-                  <w:t>2025</w:t>
-                </w:r>
-                <w:proofErr w:type="gramEnd"/>
-                <w:r>
-                  <w:rPr>
-                    <w:rFonts w:asciiTheme="majorHAnsi" w:hAnsiTheme="majorHAnsi" w:cstheme="majorHAnsi"/>
-                  </w:rPr>
-                  <w:t xml:space="preserve">  </w:t>
+                  <w:t xml:space="preserve">Seville, February 19, 2025  </w:t>
                 </w:r>
               </w:sdtContent>
             </w:sdt>
@@ -1276,7 +1260,13 @@
         </w:sdtPr>
         <w:sdtContent>
           <w:r>
-            <w:t xml:space="preserve">    </w:t>
+            <w:t xml:space="preserve"> </w:t>
+          </w:r>
+          <w:r>
+            <w:t>X</w:t>
+          </w:r>
+          <w:r>
+            <w:t xml:space="preserve">  </w:t>
           </w:r>
         </w:sdtContent>
       </w:sdt>
@@ -1525,7 +1515,13 @@
         </w:sdtPr>
         <w:sdtContent>
           <w:r>
-            <w:t xml:space="preserve">    </w:t>
+            <w:t xml:space="preserve"> </w:t>
+          </w:r>
+          <w:r>
+            <w:t>X</w:t>
+          </w:r>
+          <w:r>
+            <w:t xml:space="preserve">  </w:t>
           </w:r>
         </w:sdtContent>
       </w:sdt>
@@ -1741,7 +1737,13 @@
         </w:sdtPr>
         <w:sdtContent>
           <w:r>
-            <w:t xml:space="preserve">    </w:t>
+            <w:t xml:space="preserve"> </w:t>
+          </w:r>
+          <w:r>
+            <w:t>X</w:t>
+          </w:r>
+          <w:r>
+            <w:t xml:space="preserve">  </w:t>
           </w:r>
         </w:sdtContent>
       </w:sdt>
@@ -1958,7 +1960,13 @@
         </w:sdtPr>
         <w:sdtContent>
           <w:r>
-            <w:t xml:space="preserve">    </w:t>
+            <w:t xml:space="preserve">  </w:t>
+          </w:r>
+          <w:r>
+            <w:t>X</w:t>
+          </w:r>
+          <w:r>
+            <w:t xml:space="preserve"> </w:t>
           </w:r>
         </w:sdtContent>
       </w:sdt>
@@ -2009,7 +2017,13 @@
         </w:sdtPr>
         <w:sdtContent>
           <w:r>
-            <w:t xml:space="preserve">    </w:t>
+            <w:t xml:space="preserve"> </w:t>
+          </w:r>
+          <w:r>
+            <w:t>X</w:t>
+          </w:r>
+          <w:r>
+            <w:t xml:space="preserve">  </w:t>
           </w:r>
         </w:sdtContent>
       </w:sdt>
@@ -9578,10 +9592,12 @@
     <w:rsid w:val="0010552B"/>
     <w:rsid w:val="001221F0"/>
     <w:rsid w:val="001942D6"/>
+    <w:rsid w:val="001B4D5F"/>
     <w:rsid w:val="002955BA"/>
     <w:rsid w:val="002B01EF"/>
     <w:rsid w:val="002C5B10"/>
     <w:rsid w:val="00362E40"/>
+    <w:rsid w:val="00382D9A"/>
     <w:rsid w:val="003936CA"/>
     <w:rsid w:val="004209F9"/>
     <w:rsid w:val="004802A8"/>

</xml_diff>

<commit_message>
docs: Agregado link del dashboard D03
</commit_message>
<xml_diff>
--- a/reports/Student#2/02 - Requirements - Student #2.docx
+++ b/reports/Student#2/02 - Requirements - Student #2.docx
@@ -390,12 +390,14 @@
                   </w:rPr>
                   <w:t xml:space="preserve"> </w:t>
                 </w:r>
+                <w:proofErr w:type="spellStart"/>
                 <w:r>
                   <w:rPr>
                     <w:rFonts w:asciiTheme="majorHAnsi" w:hAnsiTheme="majorHAnsi" w:cstheme="majorHAnsi"/>
                   </w:rPr>
                   <w:t>jesponmor</w:t>
                 </w:r>
+                <w:proofErr w:type="spellEnd"/>
                 <w:r>
                   <w:rPr>
                     <w:rFonts w:asciiTheme="majorHAnsi" w:hAnsiTheme="majorHAnsi" w:cstheme="majorHAnsi"/>
@@ -615,6 +617,7 @@
               <w:sdtPr>
                 <w:rPr>
                   <w:rFonts w:asciiTheme="majorHAnsi" w:hAnsiTheme="majorHAnsi" w:cstheme="majorHAnsi"/>
+                  <w:u w:val="single"/>
                 </w:rPr>
                 <w:tag w:val="Moment"/>
                 <w:id w:val="-131097587"/>
@@ -628,26 +631,46 @@
                 <w:r>
                   <w:rPr>
                     <w:rFonts w:asciiTheme="majorHAnsi" w:hAnsiTheme="majorHAnsi" w:cstheme="majorHAnsi"/>
+                    <w:u w:val="single"/>
                   </w:rPr>
-                  <w:t xml:space="preserve"> </w:t>
+                  <w:t xml:space="preserve"> Seville, </w:t>
                 </w:r>
                 <w:r>
                   <w:rPr>
                     <w:rFonts w:asciiTheme="majorHAnsi" w:hAnsiTheme="majorHAnsi" w:cstheme="majorHAnsi"/>
+                    <w:u w:val="single"/>
                   </w:rPr>
-                  <w:t xml:space="preserve">Seville, </w:t>
+                  <w:t>April</w:t>
                 </w:r>
                 <w:r>
                   <w:rPr>
                     <w:rFonts w:asciiTheme="majorHAnsi" w:hAnsiTheme="majorHAnsi" w:cstheme="majorHAnsi"/>
+                    <w:u w:val="single"/>
                   </w:rPr>
-                  <w:t>March 13</w:t>
+                  <w:t xml:space="preserve"> 3</w:t>
                 </w:r>
                 <w:r>
                   <w:rPr>
                     <w:rFonts w:asciiTheme="majorHAnsi" w:hAnsiTheme="majorHAnsi" w:cstheme="majorHAnsi"/>
+                    <w:u w:val="single"/>
                   </w:rPr>
-                  <w:t xml:space="preserve">, 2025  </w:t>
+                  <w:t xml:space="preserve">, </w:t>
+                </w:r>
+                <w:proofErr w:type="gramStart"/>
+                <w:r>
+                  <w:rPr>
+                    <w:rFonts w:asciiTheme="majorHAnsi" w:hAnsiTheme="majorHAnsi" w:cstheme="majorHAnsi"/>
+                    <w:u w:val="single"/>
+                  </w:rPr>
+                  <w:t>2025</w:t>
+                </w:r>
+                <w:proofErr w:type="gramEnd"/>
+                <w:r>
+                  <w:rPr>
+                    <w:rFonts w:asciiTheme="majorHAnsi" w:hAnsiTheme="majorHAnsi" w:cstheme="majorHAnsi"/>
+                    <w:u w:val="single"/>
+                  </w:rPr>
+                  <w:t xml:space="preserve">  </w:t>
                 </w:r>
               </w:sdtContent>
             </w:sdt>
@@ -2294,7 +2317,13 @@
         </w:sdtPr>
         <w:sdtContent>
           <w:r>
-            <w:t xml:space="preserve">    </w:t>
+            <w:t xml:space="preserve"> </w:t>
+          </w:r>
+          <w:r>
+            <w:t>X</w:t>
+          </w:r>
+          <w:r>
+            <w:t xml:space="preserve">  </w:t>
           </w:r>
         </w:sdtContent>
       </w:sdt>
@@ -2431,7 +2460,13 @@
         </w:sdtPr>
         <w:sdtContent>
           <w:r>
-            <w:t xml:space="preserve">    </w:t>
+            <w:t xml:space="preserve"> </w:t>
+          </w:r>
+          <w:r>
+            <w:t>X</w:t>
+          </w:r>
+          <w:r>
+            <w:t xml:space="preserve">  </w:t>
           </w:r>
         </w:sdtContent>
       </w:sdt>
@@ -2554,7 +2589,13 @@
         </w:sdtPr>
         <w:sdtContent>
           <w:r>
-            <w:t xml:space="preserve">    </w:t>
+            <w:t xml:space="preserve"> </w:t>
+          </w:r>
+          <w:r>
+            <w:t>X</w:t>
+          </w:r>
+          <w:r>
+            <w:t xml:space="preserve">  </w:t>
           </w:r>
         </w:sdtContent>
       </w:sdt>
@@ -9520,7 +9561,7 @@
     <w:charset w:val="00"/>
     <w:family w:val="swiss"/>
     <w:pitch w:val="variable"/>
-    <w:sig w:usb0="E4002EFF" w:usb1="C200247B" w:usb2="00000009" w:usb3="00000000" w:csb0="000001FF" w:csb1="00000000"/>
+    <w:sig w:usb0="E4002EFF" w:usb1="C000247B" w:usb2="00000009" w:usb3="00000000" w:csb0="000001FF" w:csb1="00000000"/>
   </w:font>
   <w:font w:name="Arial">
     <w:panose1 w:val="020B0604020202020204"/>
@@ -9534,7 +9575,7 @@
     <w:charset w:val="00"/>
     <w:family w:val="swiss"/>
     <w:pitch w:val="variable"/>
-    <w:sig w:usb0="E4002EFF" w:usb1="C200247B" w:usb2="00000009" w:usb3="00000000" w:csb0="000001FF" w:csb1="00000000"/>
+    <w:sig w:usb0="E4002EFF" w:usb1="C000247B" w:usb2="00000009" w:usb3="00000000" w:csb0="000001FF" w:csb1="00000000"/>
   </w:font>
   <w:font w:name="Yu Gothic Light">
     <w:altName w:val="游ゴシック Light"/>
@@ -9605,6 +9646,7 @@
     <w:rsid w:val="001221F0"/>
     <w:rsid w:val="001942D6"/>
     <w:rsid w:val="00250046"/>
+    <w:rsid w:val="00291605"/>
     <w:rsid w:val="002955BA"/>
     <w:rsid w:val="002B01EF"/>
     <w:rsid w:val="002C5B10"/>
@@ -9618,6 +9660,7 @@
     <w:rsid w:val="0054309A"/>
     <w:rsid w:val="00554D56"/>
     <w:rsid w:val="005650B2"/>
+    <w:rsid w:val="005706E2"/>
     <w:rsid w:val="00635F6F"/>
     <w:rsid w:val="00700D72"/>
     <w:rsid w:val="00791580"/>

</xml_diff>

<commit_message>
feat: Todo funcionando Student2
</commit_message>
<xml_diff>
--- a/reports/Student#2/02 - Requirements - Student #2.docx
+++ b/reports/Student#2/02 - Requirements - Student #2.docx
@@ -4,7 +4,7 @@
   <w:body>
     <w:p>
       <w:pPr>
-        <w:pStyle w:val="Ttulo1"/>
+        <w:pStyle w:val="Heading1"/>
         <w:spacing w:before="0"/>
         <w:rPr>
           <w:rFonts w:cstheme="majorHAnsi"/>
@@ -96,7 +96,7 @@
           </w:tcPr>
           <w:p>
             <w:pPr>
-              <w:pStyle w:val="Sinespaciado"/>
+              <w:pStyle w:val="NoSpacing"/>
               <w:rPr>
                 <w:rFonts w:asciiTheme="majorHAnsi" w:hAnsiTheme="majorHAnsi" w:cstheme="majorHAnsi"/>
               </w:rPr>
@@ -191,7 +191,7 @@
           </w:tcPr>
           <w:p>
             <w:pPr>
-              <w:pStyle w:val="Sinespaciado"/>
+              <w:pStyle w:val="NoSpacing"/>
               <w:rPr>
                 <w:rFonts w:asciiTheme="majorHAnsi" w:hAnsiTheme="majorHAnsi" w:cstheme="majorHAnsi"/>
               </w:rPr>
@@ -288,7 +288,7 @@
           </w:p>
           <w:p>
             <w:pPr>
-              <w:pStyle w:val="Sinespaciado"/>
+              <w:pStyle w:val="NoSpacing"/>
               <w:rPr>
                 <w:rFonts w:asciiTheme="majorHAnsi" w:hAnsiTheme="majorHAnsi" w:cstheme="majorBidi"/>
                 <w:b/>
@@ -342,7 +342,7 @@
           <w:permEnd w:id="1490430286"/>
           <w:p>
             <w:pPr>
-              <w:pStyle w:val="Sinespaciado"/>
+              <w:pStyle w:val="NoSpacing"/>
               <w:rPr>
                 <w:rFonts w:asciiTheme="majorHAnsi" w:hAnsiTheme="majorHAnsi" w:cstheme="majorHAnsi"/>
                 <w:b/>
@@ -410,7 +410,7 @@
           </w:p>
           <w:p>
             <w:pPr>
-              <w:pStyle w:val="Sinespaciado"/>
+              <w:pStyle w:val="NoSpacing"/>
               <w:rPr>
                 <w:rFonts w:asciiTheme="majorHAnsi" w:hAnsiTheme="majorHAnsi" w:cstheme="majorHAnsi"/>
               </w:rPr>
@@ -486,7 +486,7 @@
           </w:p>
           <w:p>
             <w:pPr>
-              <w:pStyle w:val="Sinespaciado"/>
+              <w:pStyle w:val="NoSpacing"/>
               <w:rPr>
                 <w:rFonts w:asciiTheme="majorHAnsi" w:hAnsiTheme="majorHAnsi" w:cstheme="majorHAnsi"/>
               </w:rPr>
@@ -581,7 +581,7 @@
           </w:tcPr>
           <w:p>
             <w:pPr>
-              <w:pStyle w:val="Sinespaciado"/>
+              <w:pStyle w:val="NoSpacing"/>
               <w:rPr>
                 <w:rFonts w:asciiTheme="majorHAnsi" w:hAnsiTheme="majorHAnsi" w:cstheme="majorHAnsi"/>
               </w:rPr>
@@ -640,14 +640,7 @@
                     <w:rFonts w:asciiTheme="majorHAnsi" w:hAnsiTheme="majorHAnsi" w:cstheme="majorHAnsi"/>
                     <w:u w:val="single"/>
                   </w:rPr>
-                  <w:t>April</w:t>
-                </w:r>
-                <w:r>
-                  <w:rPr>
-                    <w:rFonts w:asciiTheme="majorHAnsi" w:hAnsiTheme="majorHAnsi" w:cstheme="majorHAnsi"/>
-                    <w:u w:val="single"/>
-                  </w:rPr>
-                  <w:t xml:space="preserve"> 3</w:t>
+                  <w:t>May 26</w:t>
                 </w:r>
                 <w:r>
                   <w:rPr>
@@ -681,7 +674,7 @@
     </w:tbl>
     <w:p>
       <w:pPr>
-        <w:pStyle w:val="Ttulo1"/>
+        <w:pStyle w:val="Heading1"/>
         <w:spacing w:before="0"/>
         <w:rPr>
           <w:rFonts w:cstheme="majorHAnsi"/>
@@ -703,7 +696,7 @@
     </w:p>
     <w:p>
       <w:pPr>
-        <w:pStyle w:val="Ttulo2"/>
+        <w:pStyle w:val="Heading2"/>
         <w:rPr>
           <w:rFonts w:cstheme="majorHAnsi"/>
         </w:rPr>
@@ -733,7 +726,7 @@
     </w:p>
     <w:p>
       <w:pPr>
-        <w:pStyle w:val="Ttulo2"/>
+        <w:pStyle w:val="Heading2"/>
         <w:rPr>
           <w:rFonts w:cstheme="majorHAnsi"/>
         </w:rPr>
@@ -898,7 +891,7 @@
     </w:p>
     <w:p>
       <w:pPr>
-        <w:pStyle w:val="Ttulo2"/>
+        <w:pStyle w:val="Heading2"/>
         <w:rPr>
           <w:rFonts w:cstheme="majorHAnsi"/>
         </w:rPr>
@@ -925,7 +918,7 @@
     </w:p>
     <w:p>
       <w:pPr>
-        <w:pStyle w:val="Ttulo2"/>
+        <w:pStyle w:val="Heading2"/>
         <w:rPr>
           <w:rFonts w:cstheme="majorHAnsi"/>
         </w:rPr>
@@ -952,7 +945,7 @@
     </w:p>
     <w:p>
       <w:pPr>
-        <w:pStyle w:val="Ttulo2"/>
+        <w:pStyle w:val="Heading2"/>
         <w:rPr>
           <w:rFonts w:cstheme="majorHAnsi"/>
         </w:rPr>
@@ -1074,7 +1067,7 @@
     </w:p>
     <w:p>
       <w:pPr>
-        <w:pStyle w:val="Ttulo1"/>
+        <w:pStyle w:val="Heading1"/>
         <w:tabs>
           <w:tab w:val="left" w:pos="284"/>
         </w:tabs>
@@ -1113,7 +1106,7 @@
     </w:p>
     <w:p>
       <w:pPr>
-        <w:pStyle w:val="Ttulo2"/>
+        <w:pStyle w:val="Heading2"/>
         <w:rPr>
           <w:rFonts w:cstheme="majorHAnsi"/>
           <w:lang w:val="en-US"/>
@@ -1790,7 +1783,7 @@
     </w:p>
     <w:p>
       <w:pPr>
-        <w:pStyle w:val="Ttulo2"/>
+        <w:pStyle w:val="Heading2"/>
         <w:rPr>
           <w:rFonts w:cstheme="majorHAnsi"/>
         </w:rPr>
@@ -1826,7 +1819,7 @@
     </w:p>
     <w:p>
       <w:pPr>
-        <w:pStyle w:val="Ttulo2"/>
+        <w:pStyle w:val="Heading2"/>
         <w:rPr>
           <w:rFonts w:cstheme="majorHAnsi"/>
         </w:rPr>
@@ -1862,7 +1855,7 @@
     </w:p>
     <w:p>
       <w:pPr>
-        <w:pStyle w:val="Ttulo2"/>
+        <w:pStyle w:val="Heading2"/>
         <w:rPr>
           <w:rFonts w:cstheme="majorHAnsi"/>
         </w:rPr>
@@ -2009,7 +2002,7 @@
     </w:p>
     <w:p>
       <w:pPr>
-        <w:pStyle w:val="Ttulo2"/>
+        <w:pStyle w:val="Heading2"/>
         <w:rPr>
           <w:rFonts w:cstheme="majorHAnsi"/>
         </w:rPr>
@@ -2076,7 +2069,7 @@
     </w:p>
     <w:p>
       <w:pPr>
-        <w:pStyle w:val="Ttulo1"/>
+        <w:pStyle w:val="Heading1"/>
         <w:pBdr>
           <w:top w:val="single" w:sz="8" w:space="1" w:color="auto"/>
           <w:left w:val="single" w:sz="8" w:space="4" w:color="auto"/>
@@ -2119,7 +2112,7 @@
     </w:p>
     <w:p>
       <w:pPr>
-        <w:pStyle w:val="Ttulo2"/>
+        <w:pStyle w:val="Heading2"/>
         <w:rPr>
           <w:rFonts w:cstheme="majorHAnsi"/>
         </w:rPr>
@@ -2155,7 +2148,7 @@
     </w:p>
     <w:p>
       <w:pPr>
-        <w:pStyle w:val="Ttulo2"/>
+        <w:pStyle w:val="Heading2"/>
         <w:rPr>
           <w:rFonts w:cstheme="majorHAnsi"/>
         </w:rPr>
@@ -2477,7 +2470,7 @@
     </w:p>
     <w:p>
       <w:pPr>
-        <w:pStyle w:val="Ttulo2"/>
+        <w:pStyle w:val="Heading2"/>
         <w:rPr>
           <w:rFonts w:cstheme="majorHAnsi"/>
         </w:rPr>
@@ -2513,7 +2506,7 @@
     </w:p>
     <w:p>
       <w:pPr>
-        <w:pStyle w:val="Ttulo2"/>
+        <w:pStyle w:val="Heading2"/>
         <w:rPr>
           <w:rFonts w:cstheme="majorHAnsi"/>
         </w:rPr>
@@ -2546,7 +2539,7 @@
     </w:p>
     <w:p>
       <w:pPr>
-        <w:pStyle w:val="Ttulo2"/>
+        <w:pStyle w:val="Heading2"/>
         <w:rPr>
           <w:rFonts w:cstheme="majorHAnsi"/>
         </w:rPr>
@@ -2606,7 +2599,7 @@
     </w:p>
     <w:p>
       <w:pPr>
-        <w:pStyle w:val="Ttulo1"/>
+        <w:pStyle w:val="Heading1"/>
         <w:tabs>
           <w:tab w:val="left" w:pos="284"/>
         </w:tabs>
@@ -2643,7 +2636,7 @@
     </w:p>
     <w:p>
       <w:pPr>
-        <w:pStyle w:val="Ttulo2"/>
+        <w:pStyle w:val="Heading2"/>
         <w:rPr>
           <w:rFonts w:cstheme="majorHAnsi"/>
         </w:rPr>
@@ -2683,7 +2676,13 @@
         </w:sdtPr>
         <w:sdtContent>
           <w:r>
-            <w:t xml:space="preserve">    </w:t>
+            <w:t xml:space="preserve"> </w:t>
+          </w:r>
+          <w:r>
+            <w:t>X</w:t>
+          </w:r>
+          <w:r>
+            <w:t xml:space="preserve"> </w:t>
           </w:r>
         </w:sdtContent>
       </w:sdt>
@@ -2694,7 +2693,7 @@
     </w:p>
     <w:p>
       <w:pPr>
-        <w:pStyle w:val="Ttulo2"/>
+        <w:pStyle w:val="Heading2"/>
         <w:rPr>
           <w:rFonts w:cstheme="majorHAnsi"/>
         </w:rPr>
@@ -2727,7 +2726,7 @@
     </w:p>
     <w:p>
       <w:pPr>
-        <w:pStyle w:val="Ttulo2"/>
+        <w:pStyle w:val="Heading2"/>
         <w:rPr>
           <w:rFonts w:cstheme="majorHAnsi"/>
         </w:rPr>
@@ -2752,7 +2751,7 @@
     </w:p>
     <w:p>
       <w:pPr>
-        <w:pStyle w:val="Ttulo2"/>
+        <w:pStyle w:val="Heading2"/>
         <w:rPr>
           <w:rFonts w:cstheme="majorHAnsi"/>
         </w:rPr>
@@ -2800,7 +2799,13 @@
         </w:sdtPr>
         <w:sdtContent>
           <w:r>
-            <w:t xml:space="preserve">    </w:t>
+            <w:t xml:space="preserve"> </w:t>
+          </w:r>
+          <w:r>
+            <w:t>X</w:t>
+          </w:r>
+          <w:r>
+            <w:t xml:space="preserve"> </w:t>
           </w:r>
         </w:sdtContent>
       </w:sdt>
@@ -2811,7 +2816,7 @@
     </w:p>
     <w:p>
       <w:pPr>
-        <w:pStyle w:val="Ttulo2"/>
+        <w:pStyle w:val="Heading2"/>
         <w:rPr>
           <w:rFonts w:cstheme="majorHAnsi"/>
         </w:rPr>
@@ -2854,7 +2859,10 @@
         </w:sdtPr>
         <w:sdtContent>
           <w:r>
-            <w:t xml:space="preserve">    </w:t>
+            <w:t>X</w:t>
+          </w:r>
+          <w:r>
+            <w:t xml:space="preserve"> </w:t>
           </w:r>
         </w:sdtContent>
       </w:sdt>
@@ -2890,7 +2898,13 @@
         </w:sdtPr>
         <w:sdtContent>
           <w:r>
-            <w:t xml:space="preserve">    </w:t>
+            <w:t xml:space="preserve"> </w:t>
+          </w:r>
+          <w:r>
+            <w:t>X</w:t>
+          </w:r>
+          <w:r>
+            <w:t xml:space="preserve"> </w:t>
           </w:r>
         </w:sdtContent>
       </w:sdt>
@@ -2924,7 +2938,7 @@
     </w:p>
     <w:p>
       <w:pPr>
-        <w:pStyle w:val="Ttulo1"/>
+        <w:pStyle w:val="Heading1"/>
         <w:spacing w:before="0"/>
         <w:rPr>
           <w:rFonts w:cstheme="majorHAnsi"/>
@@ -2958,7 +2972,7 @@
     </w:p>
     <w:p>
       <w:pPr>
-        <w:pStyle w:val="Ttulo2"/>
+        <w:pStyle w:val="Heading2"/>
         <w:rPr>
           <w:rFonts w:cstheme="majorHAnsi"/>
         </w:rPr>
@@ -2994,7 +3008,7 @@
     </w:p>
     <w:p>
       <w:pPr>
-        <w:pStyle w:val="Ttulo2"/>
+        <w:pStyle w:val="Heading2"/>
         <w:rPr>
           <w:rFonts w:cstheme="majorHAnsi"/>
         </w:rPr>
@@ -3027,7 +3041,7 @@
     </w:p>
     <w:p>
       <w:pPr>
-        <w:pStyle w:val="Ttulo2"/>
+        <w:pStyle w:val="Heading2"/>
         <w:rPr>
           <w:rFonts w:cstheme="majorHAnsi"/>
         </w:rPr>
@@ -3060,7 +3074,7 @@
     </w:p>
     <w:p>
       <w:pPr>
-        <w:pStyle w:val="Ttulo2"/>
+        <w:pStyle w:val="Heading2"/>
         <w:rPr>
           <w:rFonts w:cstheme="majorHAnsi"/>
         </w:rPr>
@@ -3093,7 +3107,7 @@
     </w:p>
     <w:p>
       <w:pPr>
-        <w:pStyle w:val="Ttulo2"/>
+        <w:pStyle w:val="Heading2"/>
         <w:rPr>
           <w:rFonts w:cstheme="majorHAnsi"/>
         </w:rPr>
@@ -3171,7 +3185,7 @@
     </w:p>
     <w:p>
       <w:pPr>
-        <w:pStyle w:val="Ttulo1"/>
+        <w:pStyle w:val="Heading1"/>
         <w:tabs>
           <w:tab w:val="left" w:pos="284"/>
         </w:tabs>
@@ -3212,7 +3226,7 @@
     </w:p>
     <w:p>
       <w:pPr>
-        <w:pStyle w:val="Ttulo2"/>
+        <w:pStyle w:val="Heading2"/>
         <w:rPr>
           <w:rFonts w:cstheme="majorHAnsi"/>
           <w:lang w:val="en-US"/>
@@ -3485,7 +3499,7 @@
     </w:p>
     <w:p>
       <w:pPr>
-        <w:pStyle w:val="Ttulo2"/>
+        <w:pStyle w:val="Heading2"/>
         <w:rPr>
           <w:rFonts w:cstheme="majorHAnsi"/>
         </w:rPr>
@@ -3521,7 +3535,7 @@
     </w:p>
     <w:p>
       <w:pPr>
-        <w:pStyle w:val="Ttulo2"/>
+        <w:pStyle w:val="Heading2"/>
         <w:rPr>
           <w:rFonts w:cstheme="majorHAnsi"/>
         </w:rPr>
@@ -3557,7 +3571,7 @@
     </w:p>
     <w:p>
       <w:pPr>
-        <w:pStyle w:val="Ttulo2"/>
+        <w:pStyle w:val="Heading2"/>
         <w:rPr>
           <w:rFonts w:cstheme="majorHAnsi"/>
         </w:rPr>
@@ -3590,7 +3604,7 @@
     </w:p>
     <w:p>
       <w:pPr>
-        <w:pStyle w:val="Ttulo2"/>
+        <w:pStyle w:val="Heading2"/>
         <w:rPr>
           <w:rFonts w:cstheme="majorHAnsi"/>
         </w:rPr>
@@ -3641,7 +3655,7 @@
     </w:p>
     <w:p>
       <w:pPr>
-        <w:pStyle w:val="Ttulo1"/>
+        <w:pStyle w:val="Heading1"/>
         <w:pBdr>
           <w:top w:val="single" w:sz="8" w:space="1" w:color="auto"/>
           <w:left w:val="single" w:sz="8" w:space="4" w:color="auto"/>
@@ -3684,7 +3698,7 @@
     </w:p>
     <w:p>
       <w:pPr>
-        <w:pStyle w:val="Ttulo2"/>
+        <w:pStyle w:val="Heading2"/>
         <w:rPr>
           <w:rFonts w:cstheme="majorHAnsi"/>
         </w:rPr>
@@ -3720,7 +3734,7 @@
     </w:p>
     <w:p>
       <w:pPr>
-        <w:pStyle w:val="Ttulo2"/>
+        <w:pStyle w:val="Heading2"/>
         <w:rPr>
           <w:rFonts w:cstheme="majorHAnsi"/>
         </w:rPr>
@@ -3741,7 +3755,7 @@
       </w:r>
       <w:r>
         <w:rPr>
-          <w:rStyle w:val="Textoennegrita"/>
+          <w:rStyle w:val="Strong"/>
         </w:rPr>
         <w:t>anonymous principals</w:t>
       </w:r>
@@ -3750,7 +3764,7 @@
       </w:r>
       <w:r>
         <w:rPr>
-          <w:rStyle w:val="Textoennegrita"/>
+          <w:rStyle w:val="Strong"/>
         </w:rPr>
         <w:t>accounts</w:t>
       </w:r>
@@ -3804,7 +3818,7 @@
       </w:r>
       <w:r>
         <w:rPr>
-          <w:rStyle w:val="Textoennegrita"/>
+          <w:rStyle w:val="Strong"/>
         </w:rPr>
         <w:t>customers</w:t>
       </w:r>
@@ -3813,7 +3827,7 @@
       </w:r>
       <w:r>
         <w:rPr>
-          <w:rStyle w:val="Textoennegrita"/>
+          <w:rStyle w:val="Strong"/>
         </w:rPr>
         <w:t>accounts</w:t>
       </w:r>
@@ -4040,7 +4054,7 @@
     </w:p>
     <w:p>
       <w:pPr>
-        <w:pStyle w:val="Ttulo2"/>
+        <w:pStyle w:val="Heading2"/>
         <w:rPr>
           <w:rFonts w:cstheme="majorHAnsi"/>
         </w:rPr>
@@ -4076,7 +4090,7 @@
     </w:p>
     <w:p>
       <w:pPr>
-        <w:pStyle w:val="Ttulo2"/>
+        <w:pStyle w:val="Heading2"/>
         <w:rPr>
           <w:rFonts w:cstheme="majorHAnsi"/>
         </w:rPr>
@@ -4109,7 +4123,7 @@
     </w:p>
     <w:p>
       <w:pPr>
-        <w:pStyle w:val="Ttulo2"/>
+        <w:pStyle w:val="Heading2"/>
         <w:rPr>
           <w:rFonts w:cstheme="majorHAnsi"/>
         </w:rPr>
@@ -4181,7 +4195,7 @@
     </w:p>
     <w:p>
       <w:pPr>
-        <w:pStyle w:val="Ttulo1"/>
+        <w:pStyle w:val="Heading1"/>
         <w:tabs>
           <w:tab w:val="left" w:pos="284"/>
         </w:tabs>
@@ -4218,7 +4232,7 @@
     </w:p>
     <w:p>
       <w:pPr>
-        <w:pStyle w:val="Ttulo2"/>
+        <w:pStyle w:val="Heading2"/>
         <w:rPr>
           <w:rFonts w:cstheme="majorHAnsi"/>
         </w:rPr>
@@ -4251,7 +4265,7 @@
     </w:p>
     <w:p>
       <w:pPr>
-        <w:pStyle w:val="Ttulo2"/>
+        <w:pStyle w:val="Heading2"/>
         <w:rPr>
           <w:rFonts w:cstheme="majorHAnsi"/>
         </w:rPr>
@@ -4284,7 +4298,7 @@
     </w:p>
     <w:p>
       <w:pPr>
-        <w:pStyle w:val="Ttulo2"/>
+        <w:pStyle w:val="Heading2"/>
         <w:rPr>
           <w:rFonts w:cstheme="majorHAnsi"/>
         </w:rPr>
@@ -4317,7 +4331,7 @@
     </w:p>
     <w:p>
       <w:pPr>
-        <w:pStyle w:val="Ttulo2"/>
+        <w:pStyle w:val="Heading2"/>
         <w:rPr>
           <w:rFonts w:cstheme="majorHAnsi"/>
         </w:rPr>
@@ -4350,7 +4364,7 @@
     </w:p>
     <w:p>
       <w:pPr>
-        <w:pStyle w:val="Ttulo2"/>
+        <w:pStyle w:val="Heading2"/>
         <w:rPr>
           <w:rFonts w:cstheme="majorHAnsi"/>
         </w:rPr>
@@ -4407,7 +4421,7 @@
     </w:p>
     <w:p>
       <w:pPr>
-        <w:pStyle w:val="Ttulo2"/>
+        <w:pStyle w:val="Heading2"/>
         <w:rPr>
           <w:rFonts w:cstheme="majorHAnsi"/>
         </w:rPr>
@@ -4486,7 +4500,7 @@
     </w:p>
     <w:p>
       <w:pPr>
-        <w:pStyle w:val="Ttulo1"/>
+        <w:pStyle w:val="Heading1"/>
         <w:spacing w:before="0"/>
         <w:rPr>
           <w:rFonts w:cstheme="majorHAnsi"/>
@@ -4520,7 +4534,7 @@
     </w:p>
     <w:p>
       <w:pPr>
-        <w:pStyle w:val="Ttulo2"/>
+        <w:pStyle w:val="Heading2"/>
         <w:rPr>
           <w:rFonts w:cstheme="majorHAnsi"/>
         </w:rPr>
@@ -4556,7 +4570,7 @@
     </w:p>
     <w:p>
       <w:pPr>
-        <w:pStyle w:val="Ttulo2"/>
+        <w:pStyle w:val="Heading2"/>
         <w:rPr>
           <w:rFonts w:cstheme="majorHAnsi"/>
         </w:rPr>
@@ -4589,7 +4603,7 @@
     </w:p>
     <w:p>
       <w:pPr>
-        <w:pStyle w:val="Ttulo2"/>
+        <w:pStyle w:val="Heading2"/>
         <w:rPr>
           <w:rFonts w:cstheme="majorHAnsi"/>
         </w:rPr>
@@ -4622,7 +4636,7 @@
     </w:p>
     <w:p>
       <w:pPr>
-        <w:pStyle w:val="Ttulo2"/>
+        <w:pStyle w:val="Heading2"/>
         <w:rPr>
           <w:rFonts w:cstheme="majorHAnsi"/>
         </w:rPr>
@@ -4655,7 +4669,7 @@
     </w:p>
     <w:p>
       <w:pPr>
-        <w:pStyle w:val="Ttulo2"/>
+        <w:pStyle w:val="Heading2"/>
         <w:rPr>
           <w:rFonts w:cstheme="majorHAnsi"/>
         </w:rPr>
@@ -4795,7 +4809,7 @@
     </w:p>
     <w:p>
       <w:pPr>
-        <w:pStyle w:val="Ttulo1"/>
+        <w:pStyle w:val="Heading1"/>
         <w:tabs>
           <w:tab w:val="left" w:pos="284"/>
         </w:tabs>
@@ -4836,7 +4850,7 @@
     </w:p>
     <w:p>
       <w:pPr>
-        <w:pStyle w:val="Ttulo2"/>
+        <w:pStyle w:val="Heading2"/>
         <w:rPr>
           <w:rFonts w:cstheme="majorHAnsi"/>
           <w:lang w:val="en-US"/>
@@ -4941,7 +4955,7 @@
     </w:p>
     <w:p>
       <w:pPr>
-        <w:pStyle w:val="Ttulo2"/>
+        <w:pStyle w:val="Heading2"/>
         <w:rPr>
           <w:rFonts w:cstheme="majorHAnsi"/>
         </w:rPr>
@@ -4977,7 +4991,7 @@
     </w:p>
     <w:p>
       <w:pPr>
-        <w:pStyle w:val="Ttulo2"/>
+        <w:pStyle w:val="Heading2"/>
         <w:rPr>
           <w:rFonts w:cstheme="majorHAnsi"/>
         </w:rPr>
@@ -5013,7 +5027,7 @@
     </w:p>
     <w:p>
       <w:pPr>
-        <w:pStyle w:val="Ttulo2"/>
+        <w:pStyle w:val="Heading2"/>
         <w:rPr>
           <w:rFonts w:cstheme="majorHAnsi"/>
         </w:rPr>
@@ -5046,7 +5060,7 @@
     </w:p>
     <w:p>
       <w:pPr>
-        <w:pStyle w:val="Ttulo2"/>
+        <w:pStyle w:val="Heading2"/>
         <w:rPr>
           <w:rFonts w:cstheme="majorHAnsi"/>
         </w:rPr>
@@ -5143,7 +5157,7 @@
     </w:p>
     <w:p>
       <w:pPr>
-        <w:pStyle w:val="Ttulo1"/>
+        <w:pStyle w:val="Heading1"/>
         <w:pBdr>
           <w:top w:val="single" w:sz="8" w:space="1" w:color="auto"/>
           <w:left w:val="single" w:sz="8" w:space="4" w:color="auto"/>
@@ -5186,7 +5200,7 @@
     </w:p>
     <w:p>
       <w:pPr>
-        <w:pStyle w:val="Ttulo2"/>
+        <w:pStyle w:val="Heading2"/>
         <w:rPr>
           <w:rFonts w:cstheme="majorHAnsi"/>
         </w:rPr>
@@ -5222,7 +5236,7 @@
     </w:p>
     <w:p>
       <w:pPr>
-        <w:pStyle w:val="Ttulo2"/>
+        <w:pStyle w:val="Heading2"/>
         <w:rPr>
           <w:rFonts w:cstheme="majorHAnsi"/>
         </w:rPr>
@@ -5376,7 +5390,7 @@
     </w:p>
     <w:p>
       <w:pPr>
-        <w:pStyle w:val="Ttulo2"/>
+        <w:pStyle w:val="Heading2"/>
         <w:rPr>
           <w:rFonts w:cstheme="majorHAnsi"/>
         </w:rPr>
@@ -5412,7 +5426,7 @@
     </w:p>
     <w:p>
       <w:pPr>
-        <w:pStyle w:val="Ttulo2"/>
+        <w:pStyle w:val="Heading2"/>
         <w:rPr>
           <w:rFonts w:cstheme="majorHAnsi"/>
         </w:rPr>
@@ -5445,7 +5459,7 @@
     </w:p>
     <w:p>
       <w:pPr>
-        <w:pStyle w:val="Ttulo2"/>
+        <w:pStyle w:val="Heading2"/>
         <w:rPr>
           <w:rFonts w:cstheme="majorHAnsi"/>
         </w:rPr>
@@ -5545,7 +5559,7 @@
     </w:p>
     <w:p>
       <w:pPr>
-        <w:pStyle w:val="Ttulo1"/>
+        <w:pStyle w:val="Heading1"/>
         <w:tabs>
           <w:tab w:val="left" w:pos="284"/>
         </w:tabs>
@@ -5582,7 +5596,7 @@
     </w:p>
     <w:p>
       <w:pPr>
-        <w:pStyle w:val="Ttulo2"/>
+        <w:pStyle w:val="Heading2"/>
         <w:rPr>
           <w:rFonts w:cstheme="majorHAnsi"/>
         </w:rPr>
@@ -5615,7 +5629,7 @@
     </w:p>
     <w:p>
       <w:pPr>
-        <w:pStyle w:val="Ttulo2"/>
+        <w:pStyle w:val="Heading2"/>
         <w:rPr>
           <w:rFonts w:cstheme="majorHAnsi"/>
         </w:rPr>
@@ -5648,7 +5662,7 @@
     </w:p>
     <w:p>
       <w:pPr>
-        <w:pStyle w:val="Ttulo2"/>
+        <w:pStyle w:val="Heading2"/>
         <w:rPr>
           <w:rFonts w:cstheme="majorHAnsi"/>
         </w:rPr>
@@ -5681,7 +5695,7 @@
     </w:p>
     <w:p>
       <w:pPr>
-        <w:pStyle w:val="Ttulo2"/>
+        <w:pStyle w:val="Heading2"/>
         <w:rPr>
           <w:rFonts w:cstheme="majorHAnsi"/>
         </w:rPr>
@@ -5741,7 +5755,7 @@
     </w:p>
     <w:p>
       <w:pPr>
-        <w:pStyle w:val="Ttulo2"/>
+        <w:pStyle w:val="Heading2"/>
         <w:rPr>
           <w:rFonts w:cstheme="majorHAnsi"/>
         </w:rPr>
@@ -5868,7 +5882,7 @@
     <w:lvl w:ilvl="0">
       <w:start w:val="1"/>
       <w:numFmt w:val="decimal"/>
-      <w:pStyle w:val="Listaconnmeros"/>
+      <w:pStyle w:val="ListNumber"/>
       <w:lvlText w:val="%1."/>
       <w:lvlJc w:val="left"/>
       <w:pPr>
@@ -6951,7 +6965,7 @@
     <w:lvl w:ilvl="0" w:tplc="391EA46E">
       <w:start w:val="1"/>
       <w:numFmt w:val="decimal"/>
-      <w:pStyle w:val="Prrafodelista"/>
+      <w:pStyle w:val="ListParagraph"/>
       <w:lvlText w:val="%1)"/>
       <w:lvlJc w:val="left"/>
       <w:pPr>
@@ -7888,11 +7902,11 @@
       <w:lang w:val="en-GB"/>
     </w:rPr>
   </w:style>
-  <w:style w:type="paragraph" w:styleId="Ttulo1">
+  <w:style w:type="paragraph" w:styleId="Heading1">
     <w:name w:val="heading 1"/>
     <w:basedOn w:val="Normal"/>
     <w:next w:val="Normal"/>
-    <w:link w:val="Ttulo1Car"/>
+    <w:link w:val="Heading1Char"/>
     <w:uiPriority w:val="9"/>
     <w:qFormat/>
     <w:rsid w:val="00AC7433"/>
@@ -7920,11 +7934,11 @@
       <w14:ligatures w14:val="none"/>
     </w:rPr>
   </w:style>
-  <w:style w:type="paragraph" w:styleId="Ttulo2">
+  <w:style w:type="paragraph" w:styleId="Heading2">
     <w:name w:val="heading 2"/>
     <w:basedOn w:val="Normal"/>
     <w:next w:val="Normal"/>
-    <w:link w:val="Ttulo2Car"/>
+    <w:link w:val="Heading2Char"/>
     <w:uiPriority w:val="9"/>
     <w:unhideWhenUsed/>
     <w:qFormat/>
@@ -7948,11 +7962,11 @@
       <w14:ligatures w14:val="none"/>
     </w:rPr>
   </w:style>
-  <w:style w:type="paragraph" w:styleId="Ttulo3">
+  <w:style w:type="paragraph" w:styleId="Heading3">
     <w:name w:val="heading 3"/>
     <w:basedOn w:val="Normal"/>
     <w:next w:val="Normal"/>
-    <w:link w:val="Ttulo3Car"/>
+    <w:link w:val="Heading3Char"/>
     <w:uiPriority w:val="9"/>
     <w:unhideWhenUsed/>
     <w:rsid w:val="00AC7433"/>
@@ -7967,13 +7981,13 @@
       <w:color w:val="1F3763" w:themeColor="accent1" w:themeShade="7F"/>
     </w:rPr>
   </w:style>
-  <w:style w:type="character" w:default="1" w:styleId="Fuentedeprrafopredeter">
+  <w:style w:type="character" w:default="1" w:styleId="DefaultParagraphFont">
     <w:name w:val="Default Paragraph Font"/>
     <w:uiPriority w:val="1"/>
     <w:semiHidden/>
     <w:unhideWhenUsed/>
   </w:style>
-  <w:style w:type="table" w:default="1" w:styleId="Tablanormal">
+  <w:style w:type="table" w:default="1" w:styleId="TableNormal">
     <w:name w:val="Normal Table"/>
     <w:uiPriority w:val="99"/>
     <w:semiHidden/>
@@ -7988,16 +8002,16 @@
       </w:tblCellMar>
     </w:tblPr>
   </w:style>
-  <w:style w:type="numbering" w:default="1" w:styleId="Sinlista">
+  <w:style w:type="numbering" w:default="1" w:styleId="NoList">
     <w:name w:val="No List"/>
     <w:uiPriority w:val="99"/>
     <w:semiHidden/>
     <w:unhideWhenUsed/>
   </w:style>
-  <w:style w:type="character" w:customStyle="1" w:styleId="Ttulo1Car">
-    <w:name w:val="Título 1 Car"/>
-    <w:basedOn w:val="Fuentedeprrafopredeter"/>
-    <w:link w:val="Ttulo1"/>
+  <w:style w:type="character" w:customStyle="1" w:styleId="Heading1Char">
+    <w:name w:val="Heading 1 Char"/>
+    <w:basedOn w:val="DefaultParagraphFont"/>
+    <w:link w:val="Heading1"/>
     <w:uiPriority w:val="9"/>
     <w:rsid w:val="00AC7433"/>
     <w:rPr>
@@ -8011,10 +8025,10 @@
       <w14:ligatures w14:val="none"/>
     </w:rPr>
   </w:style>
-  <w:style w:type="character" w:customStyle="1" w:styleId="Ttulo2Car">
-    <w:name w:val="Título 2 Car"/>
-    <w:basedOn w:val="Fuentedeprrafopredeter"/>
-    <w:link w:val="Ttulo2"/>
+  <w:style w:type="character" w:customStyle="1" w:styleId="Heading2Char">
+    <w:name w:val="Heading 2 Char"/>
+    <w:basedOn w:val="DefaultParagraphFont"/>
+    <w:link w:val="Heading2"/>
     <w:uiPriority w:val="9"/>
     <w:rsid w:val="00AC7433"/>
     <w:rPr>
@@ -8028,9 +8042,9 @@
       <w14:ligatures w14:val="none"/>
     </w:rPr>
   </w:style>
-  <w:style w:type="paragraph" w:styleId="Prrafodelista">
+  <w:style w:type="paragraph" w:styleId="ListParagraph">
     <w:name w:val="List Paragraph"/>
-    <w:basedOn w:val="Listaconnmeros"/>
+    <w:basedOn w:val="ListNumber"/>
     <w:uiPriority w:val="34"/>
     <w:rsid w:val="00AC7433"/>
     <w:pPr>
@@ -8049,7 +8063,7 @@
   </w:style>
   <w:style w:type="paragraph" w:customStyle="1" w:styleId="Prrafodesublista">
     <w:name w:val="Párrafo de sublista"/>
-    <w:basedOn w:val="Prrafodelista"/>
+    <w:basedOn w:val="ListParagraph"/>
     <w:qFormat/>
     <w:rsid w:val="005C67C0"/>
     <w:pPr>
@@ -8063,7 +8077,7 @@
       <w:rFonts w:eastAsia="Courier New" w:cs="Courier New"/>
     </w:rPr>
   </w:style>
-  <w:style w:type="paragraph" w:styleId="Sinespaciado">
+  <w:style w:type="paragraph" w:styleId="NoSpacing">
     <w:name w:val="No Spacing"/>
     <w:uiPriority w:val="1"/>
     <w:rsid w:val="00AC7433"/>
@@ -8077,9 +8091,9 @@
       <w14:ligatures w14:val="none"/>
     </w:rPr>
   </w:style>
-  <w:style w:type="character" w:styleId="Refdecomentario">
+  <w:style w:type="character" w:styleId="CommentReference">
     <w:name w:val="annotation reference"/>
-    <w:basedOn w:val="Fuentedeprrafopredeter"/>
+    <w:basedOn w:val="DefaultParagraphFont"/>
     <w:uiPriority w:val="99"/>
     <w:semiHidden/>
     <w:unhideWhenUsed/>
@@ -8089,10 +8103,10 @@
       <w:szCs w:val="16"/>
     </w:rPr>
   </w:style>
-  <w:style w:type="paragraph" w:styleId="Textocomentario">
+  <w:style w:type="paragraph" w:styleId="CommentText">
     <w:name w:val="annotation text"/>
     <w:basedOn w:val="Normal"/>
-    <w:link w:val="TextocomentarioCar"/>
+    <w:link w:val="CommentTextChar"/>
     <w:uiPriority w:val="99"/>
     <w:unhideWhenUsed/>
     <w:rsid w:val="00AC7433"/>
@@ -8101,10 +8115,10 @@
       <w:szCs w:val="20"/>
     </w:rPr>
   </w:style>
-  <w:style w:type="character" w:customStyle="1" w:styleId="TextocomentarioCar">
-    <w:name w:val="Texto comentario Car"/>
-    <w:basedOn w:val="Fuentedeprrafopredeter"/>
-    <w:link w:val="Textocomentario"/>
+  <w:style w:type="character" w:customStyle="1" w:styleId="CommentTextChar">
+    <w:name w:val="Comment Text Char"/>
+    <w:basedOn w:val="DefaultParagraphFont"/>
+    <w:link w:val="CommentText"/>
     <w:uiPriority w:val="99"/>
     <w:rsid w:val="00AC7433"/>
     <w:rPr>
@@ -8113,11 +8127,11 @@
       <w:lang w:val="en-GB"/>
     </w:rPr>
   </w:style>
-  <w:style w:type="paragraph" w:styleId="Asuntodelcomentario">
+  <w:style w:type="paragraph" w:styleId="CommentSubject">
     <w:name w:val="annotation subject"/>
     <w:basedOn w:val="Normal"/>
     <w:next w:val="Normal"/>
-    <w:link w:val="AsuntodelcomentarioCar"/>
+    <w:link w:val="CommentSubjectChar"/>
     <w:uiPriority w:val="99"/>
     <w:semiHidden/>
     <w:unhideWhenUsed/>
@@ -8129,10 +8143,10 @@
       <w:szCs w:val="20"/>
     </w:rPr>
   </w:style>
-  <w:style w:type="character" w:customStyle="1" w:styleId="AsuntodelcomentarioCar">
-    <w:name w:val="Asunto del comentario Car"/>
-    <w:basedOn w:val="Fuentedeprrafopredeter"/>
-    <w:link w:val="Asuntodelcomentario"/>
+  <w:style w:type="character" w:customStyle="1" w:styleId="CommentSubjectChar">
+    <w:name w:val="Comment Subject Char"/>
+    <w:basedOn w:val="DefaultParagraphFont"/>
+    <w:link w:val="CommentSubject"/>
     <w:uiPriority w:val="99"/>
     <w:semiHidden/>
     <w:rsid w:val="00AC7433"/>
@@ -8144,9 +8158,9 @@
       <w:lang w:val="en-GB"/>
     </w:rPr>
   </w:style>
-  <w:style w:type="character" w:styleId="Textoennegrita">
+  <w:style w:type="character" w:styleId="Strong">
     <w:name w:val="Strong"/>
-    <w:basedOn w:val="Fuentedeprrafopredeter"/>
+    <w:basedOn w:val="DefaultParagraphFont"/>
     <w:uiPriority w:val="22"/>
     <w:qFormat/>
     <w:rsid w:val="00AC7433"/>
@@ -8155,9 +8169,9 @@
       <w:bCs/>
     </w:rPr>
   </w:style>
-  <w:style w:type="character" w:styleId="Hipervnculo">
+  <w:style w:type="character" w:styleId="Hyperlink">
     <w:name w:val="Hyperlink"/>
-    <w:basedOn w:val="Fuentedeprrafopredeter"/>
+    <w:basedOn w:val="DefaultParagraphFont"/>
     <w:uiPriority w:val="99"/>
     <w:unhideWhenUsed/>
     <w:rsid w:val="00AC7433"/>
@@ -8201,10 +8215,10 @@
       <w:spacing w:before="240" w:after="240"/>
     </w:pPr>
   </w:style>
-  <w:style w:type="character" w:customStyle="1" w:styleId="Ttulo3Car">
-    <w:name w:val="Título 3 Car"/>
-    <w:basedOn w:val="Fuentedeprrafopredeter"/>
-    <w:link w:val="Ttulo3"/>
+  <w:style w:type="character" w:customStyle="1" w:styleId="Heading3Char">
+    <w:name w:val="Heading 3 Char"/>
+    <w:basedOn w:val="DefaultParagraphFont"/>
+    <w:link w:val="Heading3"/>
     <w:uiPriority w:val="9"/>
     <w:rsid w:val="00AC7433"/>
     <w:rPr>
@@ -8215,7 +8229,7 @@
       <w:lang w:val="en-GB"/>
     </w:rPr>
   </w:style>
-  <w:style w:type="paragraph" w:styleId="Lista">
+  <w:style w:type="paragraph" w:styleId="List">
     <w:name w:val="List"/>
     <w:basedOn w:val="Normal"/>
     <w:uiPriority w:val="99"/>
@@ -8227,7 +8241,7 @@
       <w:contextualSpacing/>
     </w:pPr>
   </w:style>
-  <w:style w:type="paragraph" w:styleId="Listaconnmeros">
+  <w:style w:type="paragraph" w:styleId="ListNumber">
     <w:name w:val="List Number"/>
     <w:basedOn w:val="Normal"/>
     <w:uiPriority w:val="99"/>
@@ -8241,9 +8255,9 @@
       <w:contextualSpacing/>
     </w:pPr>
   </w:style>
-  <w:style w:type="character" w:styleId="Textodelmarcadordeposicin">
+  <w:style w:type="character" w:styleId="PlaceholderText">
     <w:name w:val="Placeholder Text"/>
-    <w:basedOn w:val="Fuentedeprrafopredeter"/>
+    <w:basedOn w:val="DefaultParagraphFont"/>
     <w:uiPriority w:val="99"/>
     <w:semiHidden/>
     <w:rsid w:val="00AC7433"/>
@@ -8253,7 +8267,7 @@
   </w:style>
   <w:style w:type="paragraph" w:customStyle="1" w:styleId="Requirement-Body">
     <w:name w:val="Requirement - Body"/>
-    <w:basedOn w:val="Lista"/>
+    <w:basedOn w:val="List"/>
     <w:qFormat/>
     <w:rsid w:val="00AC7433"/>
     <w:pPr>
@@ -8265,7 +8279,7 @@
   </w:style>
   <w:style w:type="paragraph" w:customStyle="1" w:styleId="Requirement-Header">
     <w:name w:val="Requirement - Header"/>
-    <w:basedOn w:val="Lista"/>
+    <w:basedOn w:val="List"/>
     <w:next w:val="Requirement-Body"/>
     <w:qFormat/>
     <w:rsid w:val="00586920"/>
@@ -8276,11 +8290,11 @@
       <w:ind w:left="567" w:hanging="567"/>
     </w:pPr>
   </w:style>
-  <w:style w:type="paragraph" w:styleId="Ttulo">
+  <w:style w:type="paragraph" w:styleId="Title">
     <w:name w:val="Title"/>
     <w:basedOn w:val="Normal"/>
     <w:next w:val="Normal"/>
-    <w:link w:val="TtuloCar"/>
+    <w:link w:val="TitleChar"/>
     <w:uiPriority w:val="10"/>
     <w:qFormat/>
     <w:rsid w:val="00AC7433"/>
@@ -8301,10 +8315,10 @@
       <w:szCs w:val="56"/>
     </w:rPr>
   </w:style>
-  <w:style w:type="character" w:customStyle="1" w:styleId="TtuloCar">
-    <w:name w:val="Título Car"/>
-    <w:basedOn w:val="Fuentedeprrafopredeter"/>
-    <w:link w:val="Ttulo"/>
+  <w:style w:type="character" w:customStyle="1" w:styleId="TitleChar">
+    <w:name w:val="Title Char"/>
+    <w:basedOn w:val="DefaultParagraphFont"/>
+    <w:link w:val="Title"/>
     <w:uiPriority w:val="10"/>
     <w:rsid w:val="00AC7433"/>
     <w:rPr>
@@ -8316,9 +8330,9 @@
       <w:lang w:val="en-GB"/>
     </w:rPr>
   </w:style>
-  <w:style w:type="character" w:styleId="Mencionar">
+  <w:style w:type="character" w:styleId="Mention">
     <w:name w:val="Mention"/>
-    <w:basedOn w:val="Fuentedeprrafopredeter"/>
+    <w:basedOn w:val="DefaultParagraphFont"/>
     <w:uiPriority w:val="99"/>
     <w:unhideWhenUsed/>
     <w:rsid w:val="00AC7433"/>
@@ -8355,7 +8369,7 @@
           </w:pPr>
           <w:r>
             <w:rPr>
-              <w:rStyle w:val="Textodelmarcadordeposicin"/>
+              <w:rStyle w:val="PlaceholderText"/>
             </w:rPr>
             <w:t>Haga clic o pulse aquí para escribir texto.</w:t>
           </w:r>
@@ -8384,7 +8398,7 @@
           </w:pPr>
           <w:r>
             <w:rPr>
-              <w:rStyle w:val="Textodelmarcadordeposicin"/>
+              <w:rStyle w:val="PlaceholderText"/>
             </w:rPr>
             <w:t>Haga clic o pulse aquí para escribir texto.</w:t>
           </w:r>
@@ -8413,7 +8427,7 @@
           </w:pPr>
           <w:r>
             <w:rPr>
-              <w:rStyle w:val="Textodelmarcadordeposicin"/>
+              <w:rStyle w:val="PlaceholderText"/>
             </w:rPr>
             <w:t>Haga clic o pulse aquí para escribir texto.</w:t>
           </w:r>
@@ -8442,7 +8456,7 @@
           </w:pPr>
           <w:r>
             <w:rPr>
-              <w:rStyle w:val="Textodelmarcadordeposicin"/>
+              <w:rStyle w:val="PlaceholderText"/>
             </w:rPr>
             <w:t>Haga clic o pulse aquí para escribir texto.</w:t>
           </w:r>
@@ -8471,7 +8485,7 @@
           </w:pPr>
           <w:r>
             <w:rPr>
-              <w:rStyle w:val="Textodelmarcadordeposicin"/>
+              <w:rStyle w:val="PlaceholderText"/>
             </w:rPr>
             <w:t>Haga clic o pulse aquí para escribir texto.</w:t>
           </w:r>
@@ -8500,7 +8514,7 @@
           </w:pPr>
           <w:r>
             <w:rPr>
-              <w:rStyle w:val="Textodelmarcadordeposicin"/>
+              <w:rStyle w:val="PlaceholderText"/>
             </w:rPr>
             <w:t>Haga clic o pulse aquí para escribir texto.</w:t>
           </w:r>
@@ -8529,7 +8543,7 @@
           </w:pPr>
           <w:r>
             <w:rPr>
-              <w:rStyle w:val="Textodelmarcadordeposicin"/>
+              <w:rStyle w:val="PlaceholderText"/>
             </w:rPr>
             <w:t>Haga clic o pulse aquí para escribir texto.</w:t>
           </w:r>
@@ -8558,7 +8572,7 @@
           </w:pPr>
           <w:r>
             <w:rPr>
-              <w:rStyle w:val="Textodelmarcadordeposicin"/>
+              <w:rStyle w:val="PlaceholderText"/>
             </w:rPr>
             <w:t>Haga clic o pulse aquí para escribir texto.</w:t>
           </w:r>
@@ -8587,7 +8601,7 @@
           </w:pPr>
           <w:r>
             <w:rPr>
-              <w:rStyle w:val="Textodelmarcadordeposicin"/>
+              <w:rStyle w:val="PlaceholderText"/>
             </w:rPr>
             <w:t>Haga clic o pulse aquí para escribir texto.</w:t>
           </w:r>
@@ -8616,7 +8630,7 @@
           </w:pPr>
           <w:r>
             <w:rPr>
-              <w:rStyle w:val="Textodelmarcadordeposicin"/>
+              <w:rStyle w:val="PlaceholderText"/>
             </w:rPr>
             <w:t>Haga clic o pulse aquí para escribir texto.</w:t>
           </w:r>
@@ -8645,7 +8659,7 @@
           </w:pPr>
           <w:r>
             <w:rPr>
-              <w:rStyle w:val="Textodelmarcadordeposicin"/>
+              <w:rStyle w:val="PlaceholderText"/>
             </w:rPr>
             <w:t>Haga clic o pulse aquí para escribir texto.</w:t>
           </w:r>
@@ -8674,7 +8688,7 @@
           </w:pPr>
           <w:r>
             <w:rPr>
-              <w:rStyle w:val="Textodelmarcadordeposicin"/>
+              <w:rStyle w:val="PlaceholderText"/>
             </w:rPr>
             <w:t>Haga clic o pulse aquí para escribir texto.</w:t>
           </w:r>
@@ -8703,7 +8717,7 @@
           </w:pPr>
           <w:r>
             <w:rPr>
-              <w:rStyle w:val="Textodelmarcadordeposicin"/>
+              <w:rStyle w:val="PlaceholderText"/>
             </w:rPr>
             <w:t>Haga clic o pulse aquí para escribir texto.</w:t>
           </w:r>
@@ -8732,7 +8746,7 @@
           </w:pPr>
           <w:r>
             <w:rPr>
-              <w:rStyle w:val="Textodelmarcadordeposicin"/>
+              <w:rStyle w:val="PlaceholderText"/>
             </w:rPr>
             <w:t>Haga clic o pulse aquí para escribir texto.</w:t>
           </w:r>
@@ -8761,7 +8775,7 @@
           </w:pPr>
           <w:r>
             <w:rPr>
-              <w:rStyle w:val="Textodelmarcadordeposicin"/>
+              <w:rStyle w:val="PlaceholderText"/>
             </w:rPr>
             <w:t>Haga clic o pulse aquí para escribir texto.</w:t>
           </w:r>
@@ -8790,7 +8804,7 @@
           </w:pPr>
           <w:r>
             <w:rPr>
-              <w:rStyle w:val="Textodelmarcadordeposicin"/>
+              <w:rStyle w:val="PlaceholderText"/>
             </w:rPr>
             <w:t>Haga clic o pulse aquí para escribir texto.</w:t>
           </w:r>
@@ -8819,7 +8833,7 @@
           </w:pPr>
           <w:r>
             <w:rPr>
-              <w:rStyle w:val="Textodelmarcadordeposicin"/>
+              <w:rStyle w:val="PlaceholderText"/>
             </w:rPr>
             <w:t>Haga clic o pulse aquí para escribir texto.</w:t>
           </w:r>
@@ -8848,7 +8862,7 @@
           </w:pPr>
           <w:r>
             <w:rPr>
-              <w:rStyle w:val="Textodelmarcadordeposicin"/>
+              <w:rStyle w:val="PlaceholderText"/>
             </w:rPr>
             <w:t>Haga clic o pulse aquí para escribir texto.</w:t>
           </w:r>
@@ -8877,7 +8891,7 @@
           </w:pPr>
           <w:r>
             <w:rPr>
-              <w:rStyle w:val="Textodelmarcadordeposicin"/>
+              <w:rStyle w:val="PlaceholderText"/>
             </w:rPr>
             <w:t>Haga clic o pulse aquí para escribir texto.</w:t>
           </w:r>
@@ -8906,7 +8920,7 @@
           </w:pPr>
           <w:r>
             <w:rPr>
-              <w:rStyle w:val="Textodelmarcadordeposicin"/>
+              <w:rStyle w:val="PlaceholderText"/>
             </w:rPr>
             <w:t>Haga clic o pulse aquí para escribir texto.</w:t>
           </w:r>
@@ -8935,7 +8949,7 @@
           </w:pPr>
           <w:r>
             <w:rPr>
-              <w:rStyle w:val="Textodelmarcadordeposicin"/>
+              <w:rStyle w:val="PlaceholderText"/>
             </w:rPr>
             <w:t>Haga clic o pulse aquí para escribir texto.</w:t>
           </w:r>
@@ -8964,7 +8978,7 @@
           </w:pPr>
           <w:r>
             <w:rPr>
-              <w:rStyle w:val="Textodelmarcadordeposicin"/>
+              <w:rStyle w:val="PlaceholderText"/>
             </w:rPr>
             <w:t>Haga clic o pulse aquí para escribir texto.</w:t>
           </w:r>
@@ -8993,7 +9007,7 @@
           </w:pPr>
           <w:r>
             <w:rPr>
-              <w:rStyle w:val="Textodelmarcadordeposicin"/>
+              <w:rStyle w:val="PlaceholderText"/>
             </w:rPr>
             <w:t>Haga clic o pulse aquí para escribir texto.</w:t>
           </w:r>
@@ -9022,7 +9036,7 @@
           </w:pPr>
           <w:r>
             <w:rPr>
-              <w:rStyle w:val="Textodelmarcadordeposicin"/>
+              <w:rStyle w:val="PlaceholderText"/>
             </w:rPr>
             <w:t>Haga clic o pulse aquí para escribir texto.</w:t>
           </w:r>
@@ -9051,7 +9065,7 @@
           </w:pPr>
           <w:r>
             <w:rPr>
-              <w:rStyle w:val="Textodelmarcadordeposicin"/>
+              <w:rStyle w:val="PlaceholderText"/>
             </w:rPr>
             <w:t>Haga clic o pulse aquí para escribir texto.</w:t>
           </w:r>
@@ -9080,7 +9094,7 @@
           </w:pPr>
           <w:r>
             <w:rPr>
-              <w:rStyle w:val="Textodelmarcadordeposicin"/>
+              <w:rStyle w:val="PlaceholderText"/>
             </w:rPr>
             <w:t>Haga clic o pulse aquí para escribir texto.</w:t>
           </w:r>
@@ -9109,7 +9123,7 @@
           </w:pPr>
           <w:r>
             <w:rPr>
-              <w:rStyle w:val="Textodelmarcadordeposicin"/>
+              <w:rStyle w:val="PlaceholderText"/>
             </w:rPr>
             <w:t>Haga clic o pulse aquí para escribir texto.</w:t>
           </w:r>
@@ -9138,7 +9152,7 @@
           </w:pPr>
           <w:r>
             <w:rPr>
-              <w:rStyle w:val="Textodelmarcadordeposicin"/>
+              <w:rStyle w:val="PlaceholderText"/>
             </w:rPr>
             <w:t>Haga clic o pulse aquí para escribir texto.</w:t>
           </w:r>
@@ -9167,7 +9181,7 @@
           </w:pPr>
           <w:r>
             <w:rPr>
-              <w:rStyle w:val="Textodelmarcadordeposicin"/>
+              <w:rStyle w:val="PlaceholderText"/>
             </w:rPr>
             <w:t>Haga clic o pulse aquí para escribir texto.</w:t>
           </w:r>
@@ -9196,7 +9210,7 @@
           </w:pPr>
           <w:r>
             <w:rPr>
-              <w:rStyle w:val="Textodelmarcadordeposicin"/>
+              <w:rStyle w:val="PlaceholderText"/>
             </w:rPr>
             <w:t>Haga clic o pulse aquí para escribir texto.</w:t>
           </w:r>
@@ -9225,7 +9239,7 @@
           </w:pPr>
           <w:r>
             <w:rPr>
-              <w:rStyle w:val="Textodelmarcadordeposicin"/>
+              <w:rStyle w:val="PlaceholderText"/>
             </w:rPr>
             <w:t>Haga clic o pulse aquí para escribir texto.</w:t>
           </w:r>
@@ -9254,7 +9268,7 @@
           </w:pPr>
           <w:r>
             <w:rPr>
-              <w:rStyle w:val="Textodelmarcadordeposicin"/>
+              <w:rStyle w:val="PlaceholderText"/>
             </w:rPr>
             <w:t>Haga clic o pulse aquí para escribir texto.</w:t>
           </w:r>
@@ -9283,7 +9297,7 @@
           </w:pPr>
           <w:r>
             <w:rPr>
-              <w:rStyle w:val="Textodelmarcadordeposicin"/>
+              <w:rStyle w:val="PlaceholderText"/>
             </w:rPr>
             <w:t>Haga clic o pulse aquí para escribir texto.</w:t>
           </w:r>
@@ -9312,7 +9326,7 @@
           </w:pPr>
           <w:r>
             <w:rPr>
-              <w:rStyle w:val="Textodelmarcadordeposicin"/>
+              <w:rStyle w:val="PlaceholderText"/>
             </w:rPr>
             <w:t>Haga clic o pulse aquí para escribir texto.</w:t>
           </w:r>
@@ -9341,7 +9355,7 @@
           </w:pPr>
           <w:r>
             <w:rPr>
-              <w:rStyle w:val="Textodelmarcadordeposicin"/>
+              <w:rStyle w:val="PlaceholderText"/>
             </w:rPr>
             <w:t>Haga clic o pulse aquí para escribir texto.</w:t>
           </w:r>
@@ -9370,7 +9384,7 @@
           </w:pPr>
           <w:r>
             <w:rPr>
-              <w:rStyle w:val="Textodelmarcadordeposicin"/>
+              <w:rStyle w:val="PlaceholderText"/>
             </w:rPr>
             <w:t>Haga clic o pulse aquí para escribir texto.</w:t>
           </w:r>
@@ -9399,7 +9413,7 @@
           </w:pPr>
           <w:r>
             <w:rPr>
-              <w:rStyle w:val="Textodelmarcadordeposicin"/>
+              <w:rStyle w:val="PlaceholderText"/>
             </w:rPr>
             <w:t>Haga clic o pulse aquí para escribir texto.</w:t>
           </w:r>
@@ -9428,7 +9442,7 @@
           </w:pPr>
           <w:r>
             <w:rPr>
-              <w:rStyle w:val="Textodelmarcadordeposicin"/>
+              <w:rStyle w:val="PlaceholderText"/>
             </w:rPr>
             <w:t>Haga clic o pulse aquí para escribir texto.</w:t>
           </w:r>
@@ -9457,7 +9471,7 @@
           </w:pPr>
           <w:r>
             <w:rPr>
-              <w:rStyle w:val="Textodelmarcadordeposicin"/>
+              <w:rStyle w:val="PlaceholderText"/>
             </w:rPr>
             <w:t>Haga clic o pulse aquí para escribir texto.</w:t>
           </w:r>
@@ -9486,7 +9500,7 @@
           </w:pPr>
           <w:r>
             <w:rPr>
-              <w:rStyle w:val="Textodelmarcadordeposicin"/>
+              <w:rStyle w:val="PlaceholderText"/>
             </w:rPr>
             <w:t>Haga clic o pulse aquí para escribir texto.</w:t>
           </w:r>
@@ -9515,7 +9529,7 @@
           </w:pPr>
           <w:r>
             <w:rPr>
-              <w:rStyle w:val="Textodelmarcadordeposicin"/>
+              <w:rStyle w:val="PlaceholderText"/>
             </w:rPr>
             <w:t>Haga clic o pulse aquí para escribir texto.</w:t>
           </w:r>
@@ -9661,11 +9675,13 @@
     <w:rsid w:val="00554D56"/>
     <w:rsid w:val="005650B2"/>
     <w:rsid w:val="005706E2"/>
+    <w:rsid w:val="00596CC8"/>
     <w:rsid w:val="00635F6F"/>
     <w:rsid w:val="00700D72"/>
     <w:rsid w:val="00791580"/>
     <w:rsid w:val="00794714"/>
     <w:rsid w:val="007A55FF"/>
+    <w:rsid w:val="007B02D5"/>
     <w:rsid w:val="007C004C"/>
     <w:rsid w:val="007E6C7A"/>
     <w:rsid w:val="00826E9D"/>
@@ -10122,13 +10138,13 @@
     <w:name w:val="Normal"/>
     <w:qFormat/>
   </w:style>
-  <w:style w:type="character" w:default="1" w:styleId="Fuentedeprrafopredeter">
+  <w:style w:type="character" w:default="1" w:styleId="DefaultParagraphFont">
     <w:name w:val="Default Paragraph Font"/>
     <w:uiPriority w:val="1"/>
     <w:semiHidden/>
     <w:unhideWhenUsed/>
   </w:style>
-  <w:style w:type="table" w:default="1" w:styleId="Tablanormal">
+  <w:style w:type="table" w:default="1" w:styleId="TableNormal">
     <w:name w:val="Normal Table"/>
     <w:uiPriority w:val="99"/>
     <w:semiHidden/>
@@ -10143,15 +10159,15 @@
       </w:tblCellMar>
     </w:tblPr>
   </w:style>
-  <w:style w:type="numbering" w:default="1" w:styleId="Sinlista">
+  <w:style w:type="numbering" w:default="1" w:styleId="NoList">
     <w:name w:val="No List"/>
     <w:uiPriority w:val="99"/>
     <w:semiHidden/>
     <w:unhideWhenUsed/>
   </w:style>
-  <w:style w:type="character" w:styleId="Textodelmarcadordeposicin">
+  <w:style w:type="character" w:styleId="PlaceholderText">
     <w:name w:val="Placeholder Text"/>
-    <w:basedOn w:val="Fuentedeprrafopredeter"/>
+    <w:basedOn w:val="DefaultParagraphFont"/>
     <w:uiPriority w:val="99"/>
     <w:semiHidden/>
     <w:rsid w:val="00D21D3B"/>

</xml_diff>

<commit_message>
docs: Arreglado requirements student 2
</commit_message>
<xml_diff>
--- a/reports/Student#2/02 - Requirements - Student #2.docx
+++ b/reports/Student#2/02 - Requirements - Student #2.docx
@@ -247,7 +247,13 @@
                   <w:rPr>
                     <w:rFonts w:asciiTheme="majorHAnsi" w:hAnsiTheme="majorHAnsi" w:cstheme="majorHAnsi"/>
                   </w:rPr>
-                  <w:t xml:space="preserve">1  </w:t>
+                  <w:t>4</w:t>
+                </w:r>
+                <w:r>
+                  <w:rPr>
+                    <w:rFonts w:asciiTheme="majorHAnsi" w:hAnsiTheme="majorHAnsi" w:cstheme="majorHAnsi"/>
+                  </w:rPr>
+                  <w:t xml:space="preserve">  </w:t>
                 </w:r>
               </w:sdtContent>
             </w:sdt>
@@ -9686,10 +9692,12 @@
     <w:rsid w:val="007E6C7A"/>
     <w:rsid w:val="00826E9D"/>
     <w:rsid w:val="008B1087"/>
+    <w:rsid w:val="008F3A99"/>
     <w:rsid w:val="0093034B"/>
     <w:rsid w:val="00944E58"/>
     <w:rsid w:val="00953D97"/>
     <w:rsid w:val="00990B95"/>
+    <w:rsid w:val="00997EE8"/>
     <w:rsid w:val="00A222AC"/>
     <w:rsid w:val="00BC7967"/>
     <w:rsid w:val="00BF474C"/>

</xml_diff>